<commit_message>
change some logic and enhancing the code in general
</commit_message>
<xml_diff>
--- a/Questions' Answers.docx
+++ b/Questions' Answers.docx
@@ -147,7 +147,35 @@
           <w:sz w:val="24"/>
           <w:szCs w:val="24"/>
         </w:rPr>
-        <w:t xml:space="preserve"> the code is not the best, to avoid multiple language issues, I first converted the string to Unicode values, then used the rage of emojis Unicode to exclude them.</w:t>
+        <w:t xml:space="preserve"> </w:t>
+      </w:r>
+      <w:r>
+        <w:rPr>
+          <w:sz w:val="24"/>
+          <w:szCs w:val="24"/>
+        </w:rPr>
+        <w:t xml:space="preserve">I believe that </w:t>
+      </w:r>
+      <w:r>
+        <w:rPr>
+          <w:sz w:val="24"/>
+          <w:szCs w:val="24"/>
+        </w:rPr>
+        <w:t>the code is</w:t>
+      </w:r>
+      <w:r>
+        <w:rPr>
+          <w:sz w:val="24"/>
+          <w:szCs w:val="24"/>
+        </w:rPr>
+        <w:t xml:space="preserve"> efficient, but definitely it can better</w:t>
+      </w:r>
+      <w:r>
+        <w:rPr>
+          <w:sz w:val="24"/>
+          <w:szCs w:val="24"/>
+        </w:rPr>
+        <w:t>, to avoid multiple language issues, I first converted the string to Unicode values, then used the rage of emojis Unicode to exclude them.</w:t>
       </w:r>
     </w:p>
     <w:p>
@@ -229,14 +257,7 @@
           <w:sz w:val="24"/>
           <w:szCs w:val="24"/>
         </w:rPr>
-        <w:t xml:space="preserve"> </w:t>
-      </w:r>
-      <w:r>
-        <w:rPr>
-          <w:sz w:val="24"/>
-          <w:szCs w:val="24"/>
-        </w:rPr>
-        <w:t>The main limitation is that the ranges included might not cover all emojis there.</w:t>
+        <w:t xml:space="preserve"> The main limitation is that the ranges included might not cover all emojis there.</w:t>
       </w:r>
     </w:p>
     <w:sectPr>

</xml_diff>